<commit_message>
Fixed lots of formatting, fixed title page degree name
</commit_message>
<xml_diff>
--- a/Thesis/TitlePageTemplate.docx
+++ b/Thesis/TitlePageTemplate.docx
@@ -239,7 +239,14 @@
           <w:caps/>
           <w:lang w:bidi="x-none"/>
         </w:rPr>
-        <w:t>Bachelor of Science</w:t>
+        <w:t xml:space="preserve">Bachelor of Science, </w:t>
+      </w:r>
+      <w:r>
+        <w:rPr>
+          <w:caps/>
+          <w:lang w:bidi="x-none"/>
+        </w:rPr>
+        <w:t>Computer Science &amp; Engineering</w:t>
       </w:r>
     </w:p>
     <w:p>

</xml_diff>